<commit_message>
Updated files that had discrepancies, Added two use cases and in turn updated the MatchmakingUseCaseDiagrams to include the use cases. Added the link to the MatchmakingUseCaseDiagrams draw.io.
</commit_message>
<xml_diff>
--- a/Leaderboard_Matchmaking_Documents/to be merged/Leaderboard and Matchmaking Timeline.docx
+++ b/Leaderboard_Matchmaking_Documents/to be merged/Leaderboard and Matchmaking Timeline.docx
@@ -600,6 +600,42 @@
           <w:rFonts w:ascii="Calibri" w:hAnsi="Calibri" w:cs="Calibri"/>
         </w:rPr>
         <w:t>Integrate with Networking</w:t>
+      </w:r>
+    </w:p>
+    <w:p>
+      <w:pPr>
+        <w:pStyle w:val="ListParagraph"/>
+        <w:numPr>
+          <w:ilvl w:val="0"/>
+          <w:numId w:val="2"/>
+        </w:numPr>
+        <w:rPr>
+          <w:rFonts w:ascii="Calibri" w:hAnsi="Calibri" w:cs="Calibri"/>
+        </w:rPr>
+      </w:pPr>
+      <w:r>
+        <w:rPr>
+          <w:rFonts w:ascii="Calibri" w:hAnsi="Calibri" w:cs="Calibri"/>
+        </w:rPr>
+        <w:t>Create methods to handle game invites to friends</w:t>
+      </w:r>
+    </w:p>
+    <w:p>
+      <w:pPr>
+        <w:pStyle w:val="ListParagraph"/>
+        <w:numPr>
+          <w:ilvl w:val="1"/>
+          <w:numId w:val="2"/>
+        </w:numPr>
+        <w:rPr>
+          <w:rFonts w:ascii="Calibri" w:hAnsi="Calibri" w:cs="Calibri"/>
+        </w:rPr>
+      </w:pPr>
+      <w:r>
+        <w:rPr>
+          <w:rFonts w:ascii="Calibri" w:hAnsi="Calibri" w:cs="Calibri"/>
+        </w:rPr>
+        <w:t>Implement methods to handle invites accepted and rejected</w:t>
       </w:r>
     </w:p>
     <w:p>
@@ -1000,21 +1036,7 @@
         <w:rPr>
           <w:rFonts w:ascii="Calibri" w:hAnsi="Calibri" w:cs="Calibri"/>
         </w:rPr>
-        <w:t xml:space="preserve"> at 21:00: Project iteration 1 submission. Leaves a </w:t>
-      </w:r>
-      <w:proofErr w:type="gramStart"/>
-      <w:r>
-        <w:rPr>
-          <w:rFonts w:ascii="Calibri" w:hAnsi="Calibri" w:cs="Calibri"/>
-        </w:rPr>
-        <w:t>3 hour</w:t>
-      </w:r>
-      <w:proofErr w:type="gramEnd"/>
-      <w:r>
-        <w:rPr>
-          <w:rFonts w:ascii="Calibri" w:hAnsi="Calibri" w:cs="Calibri"/>
-        </w:rPr>
-        <w:t xml:space="preserve"> buffer in case something goes wrong. </w:t>
+        <w:t xml:space="preserve"> at 21:00: Project iteration 1 submission. Leaves a 3 hour buffer in case something goes wrong. </w:t>
       </w:r>
     </w:p>
     <w:p>

</xml_diff>